<commit_message>
Borrador de Anteproyecto.docx finalizado a esperar de revisión.
git-svn-id: https://pfc-jose.googlecode.com/svn/trunk@5 c2c3169c-52ad-11de-9eea-55519c9c5eb7
</commit_message>
<xml_diff>
--- a/1 - analisis de requisitos/Anteproyecto/Anteproyecto.docx
+++ b/1 - analisis de requisitos/Anteproyecto/Anteproyecto.docx
@@ -9,6 +9,78 @@
           <w:lang w:val="es-ES"/>
         </w:rPr>
       </w:pPr>
+    </w:p>
+    <w:p>
+      <w:pPr>
+        <w:pStyle w:val="Ttulo"/>
+        <w:rPr>
+          <w:lang w:val="es-ES"/>
+        </w:rPr>
+      </w:pPr>
+    </w:p>
+    <w:p>
+      <w:pPr>
+        <w:pStyle w:val="Ttulo"/>
+        <w:rPr>
+          <w:lang w:val="es-ES"/>
+        </w:rPr>
+      </w:pPr>
+    </w:p>
+    <w:p>
+      <w:pPr>
+        <w:pStyle w:val="Ttulo"/>
+        <w:rPr>
+          <w:lang w:val="es-ES"/>
+        </w:rPr>
+      </w:pPr>
+    </w:p>
+    <w:p>
+      <w:pPr>
+        <w:pStyle w:val="Ttulo"/>
+        <w:rPr>
+          <w:lang w:val="es-ES"/>
+        </w:rPr>
+      </w:pPr>
+    </w:p>
+    <w:p>
+      <w:pPr>
+        <w:pStyle w:val="Ttulo"/>
+        <w:rPr>
+          <w:lang w:val="es-ES"/>
+        </w:rPr>
+      </w:pPr>
+    </w:p>
+    <w:p>
+      <w:pPr>
+        <w:pStyle w:val="Ttulo"/>
+        <w:rPr>
+          <w:lang w:val="es-ES"/>
+        </w:rPr>
+      </w:pPr>
+    </w:p>
+    <w:p>
+      <w:pPr>
+        <w:pStyle w:val="Ttulo"/>
+        <w:rPr>
+          <w:lang w:val="es-ES"/>
+        </w:rPr>
+      </w:pPr>
+    </w:p>
+    <w:p>
+      <w:pPr>
+        <w:pStyle w:val="Ttulo"/>
+        <w:rPr>
+          <w:lang w:val="es-ES"/>
+        </w:rPr>
+      </w:pPr>
+    </w:p>
+    <w:p>
+      <w:pPr>
+        <w:pStyle w:val="Ttulo"/>
+        <w:rPr>
+          <w:lang w:val="es-ES"/>
+        </w:rPr>
+      </w:pPr>
       <w:r>
         <w:rPr>
           <w:lang w:val="es-ES"/>
@@ -49,90 +121,6 @@
         </w:rPr>
         <w:t>Alumno: Jose Antonio Jamilena Daza</w:t>
       </w:r>
-    </w:p>
-    <w:p>
-      <w:pPr>
-        <w:rPr>
-          <w:lang w:val="es-ES"/>
-        </w:rPr>
-      </w:pPr>
-    </w:p>
-    <w:p>
-      <w:pPr>
-        <w:rPr>
-          <w:lang w:val="es-ES"/>
-        </w:rPr>
-      </w:pPr>
-    </w:p>
-    <w:p>
-      <w:pPr>
-        <w:rPr>
-          <w:lang w:val="es-ES"/>
-        </w:rPr>
-      </w:pPr>
-    </w:p>
-    <w:p>
-      <w:pPr>
-        <w:rPr>
-          <w:lang w:val="es-ES"/>
-        </w:rPr>
-      </w:pPr>
-    </w:p>
-    <w:p>
-      <w:pPr>
-        <w:rPr>
-          <w:lang w:val="es-ES"/>
-        </w:rPr>
-      </w:pPr>
-    </w:p>
-    <w:p>
-      <w:pPr>
-        <w:rPr>
-          <w:lang w:val="es-ES"/>
-        </w:rPr>
-      </w:pPr>
-    </w:p>
-    <w:p>
-      <w:pPr>
-        <w:rPr>
-          <w:lang w:val="es-ES"/>
-        </w:rPr>
-      </w:pPr>
-    </w:p>
-    <w:p>
-      <w:pPr>
-        <w:rPr>
-          <w:lang w:val="es-ES"/>
-        </w:rPr>
-      </w:pPr>
-    </w:p>
-    <w:p>
-      <w:pPr>
-        <w:rPr>
-          <w:lang w:val="es-ES"/>
-        </w:rPr>
-      </w:pPr>
-    </w:p>
-    <w:p>
-      <w:pPr>
-        <w:rPr>
-          <w:lang w:val="es-ES"/>
-        </w:rPr>
-      </w:pPr>
-    </w:p>
-    <w:p>
-      <w:pPr>
-        <w:rPr>
-          <w:lang w:val="es-ES"/>
-        </w:rPr>
-      </w:pPr>
-    </w:p>
-    <w:p>
-      <w:pPr>
-        <w:rPr>
-          <w:lang w:val="es-ES"/>
-        </w:rPr>
-      </w:pPr>
     </w:p>
     <w:p>
       <w:pPr>
@@ -387,7 +375,43 @@
     </w:p>
     <w:p>
       <w:r>
-        <w:t xml:space="preserve">El modelo de desarrollo será el Desarrollo Iterativo Incremental [1]. </w:t>
+        <w:t>El modelo de desarrollo será el Desarrollo Iterativo Incremental</w:t>
+      </w:r>
+      <w:r>
+        <w:t xml:space="preserve"> </w:t>
+      </w:r>
+      <w:sdt>
+        <w:sdtPr>
+          <w:id w:val="1129171"/>
+          <w:citation/>
+        </w:sdtPr>
+        <w:sdtContent>
+          <w:r>
+            <w:fldChar w:fldCharType="begin"/>
+          </w:r>
+          <w:r>
+            <w:rPr>
+              <w:lang w:val="es-ES"/>
+            </w:rPr>
+            <w:instrText xml:space="preserve"> CITATION htt \l 3082  </w:instrText>
+          </w:r>
+          <w:r>
+            <w:fldChar w:fldCharType="separate"/>
+          </w:r>
+          <w:r>
+            <w:rPr>
+              <w:noProof/>
+              <w:lang w:val="es-ES"/>
+            </w:rPr>
+            <w:t>(1)</w:t>
+          </w:r>
+          <w:r>
+            <w:fldChar w:fldCharType="end"/>
+          </w:r>
+        </w:sdtContent>
+      </w:sdt>
+      <w:r>
+        <w:t xml:space="preserve">. </w:t>
       </w:r>
     </w:p>
     <w:p>
@@ -725,7 +749,61 @@
         <w:rPr>
           <w:lang w:val="es-ES"/>
         </w:rPr>
-        <w:t>Java. JDK 1.6.0_14-b08: Lenguaje de programación orientado a objetos en su última versión.</w:t>
+        <w:t>Java. JDK 1.6.0_14-b08: Lenguaje de programación orientado a objetos en su última versión</w:t>
+      </w:r>
+      <w:r>
+        <w:rPr>
+          <w:lang w:val="es-ES"/>
+        </w:rPr>
+        <w:t xml:space="preserve"> </w:t>
+      </w:r>
+      <w:sdt>
+        <w:sdtPr>
+          <w:rPr>
+            <w:lang w:val="es-ES"/>
+          </w:rPr>
+          <w:id w:val="1129225"/>
+          <w:citation/>
+        </w:sdtPr>
+        <w:sdtContent>
+          <w:r>
+            <w:rPr>
+              <w:lang w:val="es-ES"/>
+            </w:rPr>
+            <w:fldChar w:fldCharType="begin"/>
+          </w:r>
+          <w:r>
+            <w:rPr>
+              <w:lang w:val="es-ES"/>
+            </w:rPr>
+            <w:instrText xml:space="preserve"> CITATION 2 \l 3082  </w:instrText>
+          </w:r>
+          <w:r>
+            <w:rPr>
+              <w:lang w:val="es-ES"/>
+            </w:rPr>
+            <w:fldChar w:fldCharType="separate"/>
+          </w:r>
+          <w:r>
+            <w:rPr>
+              <w:noProof/>
+              <w:lang w:val="es-ES"/>
+            </w:rPr>
+            <w:t>(2)</w:t>
+          </w:r>
+          <w:r>
+            <w:rPr>
+              <w:lang w:val="es-ES"/>
+            </w:rPr>
+            <w:fldChar w:fldCharType="end"/>
+          </w:r>
+        </w:sdtContent>
+      </w:sdt>
+      <w:r>
+        <w:rPr>
+          <w:lang w:val="es-ES"/>
+        </w:rPr>
+        <w:t>.</w:t>
       </w:r>
     </w:p>
     <w:p>
@@ -743,7 +821,61 @@
         <w:rPr>
           <w:lang w:val="es-ES"/>
         </w:rPr>
-        <w:t>Netbeans 6.5: Entorno integrado de desarrollo para Java.</w:t>
+        <w:t>Netbeans 6.5: Entorno integrado de desarrollo para Java</w:t>
+      </w:r>
+      <w:r>
+        <w:rPr>
+          <w:lang w:val="es-ES"/>
+        </w:rPr>
+        <w:t xml:space="preserve"> </w:t>
+      </w:r>
+      <w:sdt>
+        <w:sdtPr>
+          <w:rPr>
+            <w:lang w:val="es-ES"/>
+          </w:rPr>
+          <w:id w:val="1129286"/>
+          <w:citation/>
+        </w:sdtPr>
+        <w:sdtContent>
+          <w:r>
+            <w:rPr>
+              <w:lang w:val="es-ES"/>
+            </w:rPr>
+            <w:fldChar w:fldCharType="begin"/>
+          </w:r>
+          <w:r>
+            <w:rPr>
+              <w:lang w:val="es-ES"/>
+            </w:rPr>
+            <w:instrText xml:space="preserve"> CITATION Sun \l 3082  </w:instrText>
+          </w:r>
+          <w:r>
+            <w:rPr>
+              <w:lang w:val="es-ES"/>
+            </w:rPr>
+            <w:fldChar w:fldCharType="separate"/>
+          </w:r>
+          <w:r>
+            <w:rPr>
+              <w:noProof/>
+              <w:lang w:val="es-ES"/>
+            </w:rPr>
+            <w:t>(3)</w:t>
+          </w:r>
+          <w:r>
+            <w:rPr>
+              <w:lang w:val="es-ES"/>
+            </w:rPr>
+            <w:fldChar w:fldCharType="end"/>
+          </w:r>
+        </w:sdtContent>
+      </w:sdt>
+      <w:r>
+        <w:rPr>
+          <w:lang w:val="es-ES"/>
+        </w:rPr>
+        <w:t>.</w:t>
       </w:r>
     </w:p>
     <w:p>
@@ -761,25 +893,67 @@
         <w:rPr>
           <w:lang w:val="es-ES"/>
         </w:rPr>
-        <w:t xml:space="preserve">Enterprise Architect y </w:t>
-      </w:r>
-      <w:r>
-        <w:rPr>
-          <w:lang w:val="es-ES"/>
-        </w:rPr>
-        <w:t>M</w:t>
-      </w:r>
-      <w:r>
-        <w:rPr>
-          <w:lang w:val="es-ES"/>
-        </w:rPr>
-        <w:t>ySQL</w:t>
-      </w:r>
-      <w:r>
-        <w:rPr>
-          <w:lang w:val="es-ES"/>
-        </w:rPr>
-        <w:t>: Herramienta de desarrollo UML que almacenará los diagramas en una base de datos MySQL.</w:t>
+        <w:t>Subversion: Sistema de control de versiones.</w:t>
+      </w:r>
+      <w:r>
+        <w:rPr>
+          <w:lang w:val="es-ES"/>
+        </w:rPr>
+        <w:t xml:space="preserve"> Se emplea para mantener históricos de ficheros durante los desarrollos software</w:t>
+      </w:r>
+      <w:r>
+        <w:rPr>
+          <w:lang w:val="es-ES"/>
+        </w:rPr>
+        <w:t xml:space="preserve"> </w:t>
+      </w:r>
+      <w:sdt>
+        <w:sdtPr>
+          <w:rPr>
+            <w:lang w:val="es-ES"/>
+          </w:rPr>
+          <w:id w:val="1129287"/>
+          <w:citation/>
+        </w:sdtPr>
+        <w:sdtContent>
+          <w:r>
+            <w:rPr>
+              <w:lang w:val="es-ES"/>
+            </w:rPr>
+            <w:fldChar w:fldCharType="begin"/>
+          </w:r>
+          <w:r>
+            <w:rPr>
+              <w:lang w:val="es-ES"/>
+            </w:rPr>
+            <w:instrText xml:space="preserve"> CITATION Vis \l 3082  </w:instrText>
+          </w:r>
+          <w:r>
+            <w:rPr>
+              <w:lang w:val="es-ES"/>
+            </w:rPr>
+            <w:fldChar w:fldCharType="separate"/>
+          </w:r>
+          <w:r>
+            <w:rPr>
+              <w:noProof/>
+              <w:lang w:val="es-ES"/>
+            </w:rPr>
+            <w:t>(4)</w:t>
+          </w:r>
+          <w:r>
+            <w:rPr>
+              <w:lang w:val="es-ES"/>
+            </w:rPr>
+            <w:fldChar w:fldCharType="end"/>
+          </w:r>
+        </w:sdtContent>
+      </w:sdt>
+      <w:r>
+        <w:rPr>
+          <w:lang w:val="es-ES"/>
+        </w:rPr>
+        <w:t>.</w:t>
       </w:r>
     </w:p>
     <w:p>
@@ -797,7 +971,61 @@
         <w:rPr>
           <w:lang w:val="es-ES"/>
         </w:rPr>
-        <w:t xml:space="preserve">SQLite: Sistema gestor de bases de datos integrado en el proyecto [2]. </w:t>
+        <w:t>TortoiseSVN: Cliente de Subversión</w:t>
+      </w:r>
+      <w:r>
+        <w:rPr>
+          <w:lang w:val="es-ES"/>
+        </w:rPr>
+        <w:t xml:space="preserve"> </w:t>
+      </w:r>
+      <w:sdt>
+        <w:sdtPr>
+          <w:rPr>
+            <w:lang w:val="es-ES"/>
+          </w:rPr>
+          <w:id w:val="1129288"/>
+          <w:citation/>
+        </w:sdtPr>
+        <w:sdtContent>
+          <w:r>
+            <w:rPr>
+              <w:lang w:val="es-ES"/>
+            </w:rPr>
+            <w:fldChar w:fldCharType="begin"/>
+          </w:r>
+          <w:r>
+            <w:rPr>
+              <w:lang w:val="es-ES"/>
+            </w:rPr>
+            <w:instrText xml:space="preserve"> CITATION Tor \l 3082  </w:instrText>
+          </w:r>
+          <w:r>
+            <w:rPr>
+              <w:lang w:val="es-ES"/>
+            </w:rPr>
+            <w:fldChar w:fldCharType="separate"/>
+          </w:r>
+          <w:r>
+            <w:rPr>
+              <w:noProof/>
+              <w:lang w:val="es-ES"/>
+            </w:rPr>
+            <w:t>(5)</w:t>
+          </w:r>
+          <w:r>
+            <w:rPr>
+              <w:lang w:val="es-ES"/>
+            </w:rPr>
+            <w:fldChar w:fldCharType="end"/>
+          </w:r>
+        </w:sdtContent>
+      </w:sdt>
+      <w:r>
+        <w:rPr>
+          <w:lang w:val="es-ES"/>
+        </w:rPr>
+        <w:t>.</w:t>
       </w:r>
     </w:p>
     <w:p>
@@ -815,13 +1043,128 @@
         <w:rPr>
           <w:lang w:val="es-ES"/>
         </w:rPr>
-        <w:t>SQLite Management Studio</w:t>
-      </w:r>
-      <w:r>
-        <w:rPr>
-          <w:lang w:val="es-ES"/>
-        </w:rPr>
-        <w:t>. Herramienta para gestión gráfica de ficheros SQLite.</w:t>
+        <w:t xml:space="preserve">Enterprise Architect y </w:t>
+      </w:r>
+      <w:r>
+        <w:rPr>
+          <w:lang w:val="es-ES"/>
+        </w:rPr>
+        <w:t>M</w:t>
+      </w:r>
+      <w:r>
+        <w:rPr>
+          <w:lang w:val="es-ES"/>
+        </w:rPr>
+        <w:t>ySQL</w:t>
+      </w:r>
+      <w:r>
+        <w:rPr>
+          <w:lang w:val="es-ES"/>
+        </w:rPr>
+        <w:t>: Herramienta de desarrollo UML que almacenará los diagramas en una base de datos MySQL</w:t>
+      </w:r>
+      <w:r>
+        <w:rPr>
+          <w:lang w:val="es-ES"/>
+        </w:rPr>
+        <w:t xml:space="preserve"> </w:t>
+      </w:r>
+      <w:sdt>
+        <w:sdtPr>
+          <w:rPr>
+            <w:lang w:val="es-ES"/>
+          </w:rPr>
+          <w:id w:val="1129292"/>
+          <w:citation/>
+        </w:sdtPr>
+        <w:sdtContent>
+          <w:r>
+            <w:rPr>
+              <w:lang w:val="es-ES"/>
+            </w:rPr>
+            <w:fldChar w:fldCharType="begin"/>
+          </w:r>
+          <w:r>
+            <w:rPr>
+              <w:lang w:val="es-ES"/>
+            </w:rPr>
+            <w:instrText xml:space="preserve"> CITATION spa \l 3082 </w:instrText>
+          </w:r>
+          <w:r>
+            <w:rPr>
+              <w:lang w:val="es-ES"/>
+            </w:rPr>
+            <w:fldChar w:fldCharType="separate"/>
+          </w:r>
+          <w:r>
+            <w:rPr>
+              <w:noProof/>
+              <w:lang w:val="es-ES"/>
+            </w:rPr>
+            <w:t>(6)</w:t>
+          </w:r>
+          <w:r>
+            <w:rPr>
+              <w:lang w:val="es-ES"/>
+            </w:rPr>
+            <w:fldChar w:fldCharType="end"/>
+          </w:r>
+        </w:sdtContent>
+      </w:sdt>
+      <w:sdt>
+        <w:sdtPr>
+          <w:rPr>
+            <w:lang w:val="es-ES"/>
+          </w:rPr>
+          <w:id w:val="1129293"/>
+          <w:citation/>
+        </w:sdtPr>
+        <w:sdtContent>
+          <w:r>
+            <w:rPr>
+              <w:lang w:val="es-ES"/>
+            </w:rPr>
+            <w:fldChar w:fldCharType="begin"/>
+          </w:r>
+          <w:r>
+            <w:rPr>
+              <w:lang w:val="es-ES"/>
+            </w:rPr>
+            <w:instrText xml:space="preserve"> CITATION Sun1 \l 3082 </w:instrText>
+          </w:r>
+          <w:r>
+            <w:rPr>
+              <w:lang w:val="es-ES"/>
+            </w:rPr>
+            <w:fldChar w:fldCharType="separate"/>
+          </w:r>
+          <w:r>
+            <w:rPr>
+              <w:noProof/>
+              <w:lang w:val="es-ES"/>
+            </w:rPr>
+            <w:t xml:space="preserve"> </w:t>
+          </w:r>
+          <w:r>
+            <w:rPr>
+              <w:noProof/>
+              <w:lang w:val="es-ES"/>
+            </w:rPr>
+            <w:t>(7)</w:t>
+          </w:r>
+          <w:r>
+            <w:rPr>
+              <w:lang w:val="es-ES"/>
+            </w:rPr>
+            <w:fldChar w:fldCharType="end"/>
+          </w:r>
+        </w:sdtContent>
+      </w:sdt>
+      <w:r>
+        <w:rPr>
+          <w:lang w:val="es-ES"/>
+        </w:rPr>
+        <w:t>.</w:t>
       </w:r>
     </w:p>
     <w:p>
@@ -839,7 +1182,61 @@
         <w:rPr>
           <w:lang w:val="es-ES"/>
         </w:rPr>
-        <w:t>Apache Log4J. Sistema de diario de ejecución para aplicaciones Java.</w:t>
+        <w:t>SQLite: Sistema gestor de bases de da</w:t>
+      </w:r>
+      <w:r>
+        <w:rPr>
+          <w:lang w:val="es-ES"/>
+        </w:rPr>
+        <w:t xml:space="preserve">tos integrado en el proyecto </w:t>
+      </w:r>
+      <w:sdt>
+        <w:sdtPr>
+          <w:rPr>
+            <w:lang w:val="es-ES"/>
+          </w:rPr>
+          <w:id w:val="1129294"/>
+          <w:citation/>
+        </w:sdtPr>
+        <w:sdtContent>
+          <w:r>
+            <w:rPr>
+              <w:lang w:val="es-ES"/>
+            </w:rPr>
+            <w:fldChar w:fldCharType="begin"/>
+          </w:r>
+          <w:r>
+            <w:rPr>
+              <w:lang w:val="es-ES"/>
+            </w:rPr>
+            <w:instrText xml:space="preserve"> CITATION SQL \l 3082 </w:instrText>
+          </w:r>
+          <w:r>
+            <w:rPr>
+              <w:lang w:val="es-ES"/>
+            </w:rPr>
+            <w:fldChar w:fldCharType="separate"/>
+          </w:r>
+          <w:r>
+            <w:rPr>
+              <w:noProof/>
+              <w:lang w:val="es-ES"/>
+            </w:rPr>
+            <w:t>(8)</w:t>
+          </w:r>
+          <w:r>
+            <w:rPr>
+              <w:lang w:val="es-ES"/>
+            </w:rPr>
+            <w:fldChar w:fldCharType="end"/>
+          </w:r>
+        </w:sdtContent>
+      </w:sdt>
+      <w:r>
+        <w:rPr>
+          <w:lang w:val="es-ES"/>
+        </w:rPr>
+        <w:t xml:space="preserve">. </w:t>
       </w:r>
     </w:p>
     <w:p>
@@ -857,122 +1254,284 @@
         <w:rPr>
           <w:lang w:val="es-ES"/>
         </w:rPr>
+        <w:t>SQLiteJDBC</w:t>
+      </w:r>
+      <w:r>
+        <w:rPr>
+          <w:lang w:val="es-ES"/>
+        </w:rPr>
+        <w:t xml:space="preserve">: Biblioteca de acceso a ficheros SQLite para Java </w:t>
+      </w:r>
+      <w:sdt>
+        <w:sdtPr>
+          <w:rPr>
+            <w:lang w:val="es-ES"/>
+          </w:rPr>
+          <w:id w:val="1129296"/>
+          <w:citation/>
+        </w:sdtPr>
+        <w:sdtContent>
+          <w:r>
+            <w:rPr>
+              <w:lang w:val="es-ES"/>
+            </w:rPr>
+            <w:fldChar w:fldCharType="begin"/>
+          </w:r>
+          <w:r>
+            <w:rPr>
+              <w:lang w:val="es-ES"/>
+            </w:rPr>
+            <w:instrText xml:space="preserve"> CITATION SQL1 \l 3082 </w:instrText>
+          </w:r>
+          <w:r>
+            <w:rPr>
+              <w:lang w:val="es-ES"/>
+            </w:rPr>
+            <w:fldChar w:fldCharType="separate"/>
+          </w:r>
+          <w:r>
+            <w:rPr>
+              <w:noProof/>
+              <w:lang w:val="es-ES"/>
+            </w:rPr>
+            <w:t>(9)</w:t>
+          </w:r>
+          <w:r>
+            <w:rPr>
+              <w:lang w:val="es-ES"/>
+            </w:rPr>
+            <w:fldChar w:fldCharType="end"/>
+          </w:r>
+        </w:sdtContent>
+      </w:sdt>
+      <w:r>
+        <w:rPr>
+          <w:lang w:val="es-ES"/>
+        </w:rPr>
+        <w:t>.</w:t>
+      </w:r>
+    </w:p>
+    <w:p>
+      <w:pPr>
+        <w:pStyle w:val="Prrafodelista"/>
+        <w:numPr>
+          <w:ilvl w:val="0"/>
+          <w:numId w:val="3"/>
+        </w:numPr>
+        <w:rPr>
+          <w:lang w:val="es-ES"/>
+        </w:rPr>
+      </w:pPr>
+      <w:r>
+        <w:rPr>
+          <w:lang w:val="es-ES"/>
+        </w:rPr>
+        <w:t>SQLite Management Studio</w:t>
+      </w:r>
+      <w:r>
+        <w:rPr>
+          <w:lang w:val="es-ES"/>
+        </w:rPr>
+        <w:t>. Herramienta para gestión gráfica de ficheros SQLite</w:t>
+      </w:r>
+      <w:r>
+        <w:rPr>
+          <w:lang w:val="es-ES"/>
+        </w:rPr>
+        <w:t xml:space="preserve"> </w:t>
+      </w:r>
+      <w:sdt>
+        <w:sdtPr>
+          <w:rPr>
+            <w:lang w:val="es-ES"/>
+          </w:rPr>
+          <w:id w:val="1129297"/>
+          <w:citation/>
+        </w:sdtPr>
+        <w:sdtContent>
+          <w:r>
+            <w:rPr>
+              <w:lang w:val="es-ES"/>
+            </w:rPr>
+            <w:fldChar w:fldCharType="begin"/>
+          </w:r>
+          <w:r>
+            <w:rPr>
+              <w:lang w:val="es-ES"/>
+            </w:rPr>
+            <w:instrText xml:space="preserve"> CITATION Ose \l 3082 </w:instrText>
+          </w:r>
+          <w:r>
+            <w:rPr>
+              <w:lang w:val="es-ES"/>
+            </w:rPr>
+            <w:fldChar w:fldCharType="separate"/>
+          </w:r>
+          <w:r>
+            <w:rPr>
+              <w:noProof/>
+              <w:lang w:val="es-ES"/>
+            </w:rPr>
+            <w:t>(10)</w:t>
+          </w:r>
+          <w:r>
+            <w:rPr>
+              <w:lang w:val="es-ES"/>
+            </w:rPr>
+            <w:fldChar w:fldCharType="end"/>
+          </w:r>
+        </w:sdtContent>
+      </w:sdt>
+      <w:r>
+        <w:rPr>
+          <w:lang w:val="es-ES"/>
+        </w:rPr>
+        <w:t>.</w:t>
+      </w:r>
+    </w:p>
+    <w:p>
+      <w:pPr>
+        <w:pStyle w:val="Prrafodelista"/>
+        <w:numPr>
+          <w:ilvl w:val="0"/>
+          <w:numId w:val="3"/>
+        </w:numPr>
+        <w:rPr>
+          <w:lang w:val="es-ES"/>
+        </w:rPr>
+      </w:pPr>
+      <w:r>
+        <w:rPr>
+          <w:lang w:val="es-ES"/>
+        </w:rPr>
+        <w:t>Apache Log4J. Sistema de diario de ejecución para aplicaciones Java</w:t>
+      </w:r>
+      <w:r>
+        <w:rPr>
+          <w:lang w:val="es-ES"/>
+        </w:rPr>
+        <w:t xml:space="preserve"> </w:t>
+      </w:r>
+      <w:sdt>
+        <w:sdtPr>
+          <w:rPr>
+            <w:lang w:val="es-ES"/>
+          </w:rPr>
+          <w:id w:val="1129298"/>
+          <w:citation/>
+        </w:sdtPr>
+        <w:sdtContent>
+          <w:r>
+            <w:rPr>
+              <w:lang w:val="es-ES"/>
+            </w:rPr>
+            <w:fldChar w:fldCharType="begin"/>
+          </w:r>
+          <w:r>
+            <w:rPr>
+              <w:lang w:val="es-ES"/>
+            </w:rPr>
+            <w:instrText xml:space="preserve"> CITATION Apa07 \l 3082 </w:instrText>
+          </w:r>
+          <w:r>
+            <w:rPr>
+              <w:lang w:val="es-ES"/>
+            </w:rPr>
+            <w:fldChar w:fldCharType="separate"/>
+          </w:r>
+          <w:r>
+            <w:rPr>
+              <w:noProof/>
+              <w:lang w:val="es-ES"/>
+            </w:rPr>
+            <w:t>(11)</w:t>
+          </w:r>
+          <w:r>
+            <w:rPr>
+              <w:lang w:val="es-ES"/>
+            </w:rPr>
+            <w:fldChar w:fldCharType="end"/>
+          </w:r>
+        </w:sdtContent>
+      </w:sdt>
+      <w:r>
+        <w:rPr>
+          <w:lang w:val="es-ES"/>
+        </w:rPr>
+        <w:t>.</w:t>
+      </w:r>
+    </w:p>
+    <w:p>
+      <w:pPr>
+        <w:pStyle w:val="Prrafodelista"/>
+        <w:numPr>
+          <w:ilvl w:val="0"/>
+          <w:numId w:val="3"/>
+        </w:numPr>
+        <w:rPr>
+          <w:lang w:val="es-ES"/>
+        </w:rPr>
+      </w:pPr>
+      <w:r>
+        <w:rPr>
+          <w:lang w:val="es-ES"/>
+        </w:rPr>
         <w:t>JFreeChart</w:t>
       </w:r>
       <w:r>
         <w:rPr>
           <w:lang w:val="es-ES"/>
         </w:rPr>
-        <w:t>. Sistema de generación de graficas para el entorno grafico Swing de Java.</w:t>
-      </w:r>
-    </w:p>
-    <w:p>
-      <w:pPr>
-        <w:rPr>
-          <w:lang w:val="es-ES"/>
-        </w:rPr>
-      </w:pPr>
-    </w:p>
-    <w:p>
-      <w:pPr>
-        <w:pStyle w:val="Ttulo1"/>
-        <w:rPr>
-          <w:lang w:val="es-ES"/>
-        </w:rPr>
-      </w:pPr>
-      <w:r>
-        <w:rPr>
-          <w:lang w:val="es-ES"/>
-        </w:rPr>
-        <w:t>Bibliografía</w:t>
-      </w:r>
-    </w:p>
-    <w:p>
-      <w:pPr>
-        <w:rPr>
-          <w:lang w:val="es-ES"/>
-        </w:rPr>
-      </w:pPr>
-    </w:p>
-    <w:p>
-      <w:r>
-        <w:rPr>
-          <w:lang w:val="es-ES"/>
-        </w:rPr>
-        <w:t xml:space="preserve">[1] </w:t>
-      </w:r>
-      <w:r>
-        <w:t>Iterative and incremental development</w:t>
-      </w:r>
-      <w:r>
-        <w:t xml:space="preserve">. </w:t>
-      </w:r>
-      <w:r>
-        <w:t>http://en.wikipedia.org/wiki/Iterative_development</w:t>
-      </w:r>
-    </w:p>
-    <w:p>
-      <w:r>
-        <w:t xml:space="preserve">[2] </w:t>
-      </w:r>
-      <w:r>
-        <w:t>SQLiteJDBC. www.zentus.com/sqlitejdbc/</w:t>
-      </w:r>
-    </w:p>
-    <w:p>
-      <w:pPr>
-        <w:rPr>
-          <w:lang w:val="es-ES"/>
-        </w:rPr>
-      </w:pPr>
-      <w:r>
-        <w:rPr>
-          <w:lang w:val="es-ES"/>
-        </w:rPr>
-        <w:t xml:space="preserve">[3] </w:t>
-      </w:r>
-      <w:r>
-        <w:rPr>
-          <w:lang w:val="es-ES"/>
-        </w:rPr>
-        <w:t>Database Benchmarking: Practical Methods for Oracle &amp; SQL Server</w:t>
-      </w:r>
-      <w:r>
-        <w:rPr>
-          <w:lang w:val="es-ES"/>
-        </w:rPr>
-        <w:t xml:space="preserve">. </w:t>
-      </w:r>
-      <w:r>
-        <w:rPr>
-          <w:lang w:val="es-ES"/>
-        </w:rPr>
-        <w:t>Escrito por Dr. Bert Scalzo, Claudia Fernandez, Donald K. Burleson, Mike Ault, Kevin Kline</w:t>
-      </w:r>
-      <w:r>
-        <w:rPr>
-          <w:lang w:val="es-ES"/>
-        </w:rPr>
-        <w:t xml:space="preserve">. </w:t>
-      </w:r>
-      <w:r>
-        <w:rPr>
-          <w:lang w:val="es-ES"/>
-        </w:rPr>
-        <w:t>Publicado por Rampant TechPress, 2007</w:t>
-      </w:r>
-      <w:r>
-        <w:rPr>
-          <w:lang w:val="es-ES"/>
-        </w:rPr>
-        <w:t xml:space="preserve">. </w:t>
-      </w:r>
-      <w:r>
-        <w:rPr>
-          <w:lang w:val="es-ES"/>
-        </w:rPr>
-        <w:t>ISBN 0977671534, 9780977671533</w:t>
-      </w:r>
+        <w:t>. Sistema de generación de graficas para el entorno grafico Swing de Java</w:t>
+      </w:r>
+      <w:r>
+        <w:rPr>
+          <w:lang w:val="es-ES"/>
+        </w:rPr>
+        <w:t xml:space="preserve"> </w:t>
+      </w:r>
+      <w:sdt>
+        <w:sdtPr>
+          <w:rPr>
+            <w:lang w:val="es-ES"/>
+          </w:rPr>
+          <w:id w:val="1129299"/>
+          <w:citation/>
+        </w:sdtPr>
+        <w:sdtContent>
+          <w:r>
+            <w:rPr>
+              <w:lang w:val="es-ES"/>
+            </w:rPr>
+            <w:fldChar w:fldCharType="begin"/>
+          </w:r>
+          <w:r>
+            <w:rPr>
+              <w:lang w:val="es-ES"/>
+            </w:rPr>
+            <w:instrText xml:space="preserve"> CITATION JFr \l 3082 </w:instrText>
+          </w:r>
+          <w:r>
+            <w:rPr>
+              <w:lang w:val="es-ES"/>
+            </w:rPr>
+            <w:fldChar w:fldCharType="separate"/>
+          </w:r>
+          <w:r>
+            <w:rPr>
+              <w:noProof/>
+              <w:lang w:val="es-ES"/>
+            </w:rPr>
+            <w:t>(12)</w:t>
+          </w:r>
+          <w:r>
+            <w:rPr>
+              <w:lang w:val="es-ES"/>
+            </w:rPr>
+            <w:fldChar w:fldCharType="end"/>
+          </w:r>
+        </w:sdtContent>
+      </w:sdt>
       <w:r>
         <w:rPr>
           <w:lang w:val="es-ES"/>
@@ -986,61 +1545,514 @@
           <w:lang w:val="es-ES"/>
         </w:rPr>
       </w:pPr>
-      <w:r>
-        <w:rPr>
-          <w:lang w:val="es-ES"/>
-        </w:rPr>
-        <w:t xml:space="preserve">[4] </w:t>
-      </w:r>
-      <w:r>
-        <w:rPr>
-          <w:lang w:val="es-ES"/>
-        </w:rPr>
-        <w:t>Java cookbook</w:t>
-      </w:r>
-      <w:r>
-        <w:rPr>
-          <w:lang w:val="es-ES"/>
-        </w:rPr>
-        <w:t xml:space="preserve">. </w:t>
-      </w:r>
-      <w:r>
-        <w:rPr>
-          <w:lang w:val="es-ES"/>
-        </w:rPr>
-        <w:t>Escrito por Ian F. Darwin</w:t>
-      </w:r>
-      <w:r>
-        <w:rPr>
-          <w:lang w:val="es-ES"/>
-        </w:rPr>
-        <w:t xml:space="preserve">. </w:t>
-      </w:r>
-      <w:r>
-        <w:rPr>
-          <w:lang w:val="es-ES"/>
-        </w:rPr>
-        <w:t>Publicado por O'Reilly, 2001</w:t>
-      </w:r>
-      <w:r>
-        <w:rPr>
-          <w:lang w:val="es-ES"/>
-        </w:rPr>
-        <w:t xml:space="preserve">. </w:t>
-      </w:r>
-      <w:r>
-        <w:rPr>
-          <w:lang w:val="es-ES"/>
-        </w:rPr>
-        <w:t>ISBN 0596001703, 9780596001704</w:t>
-      </w:r>
-      <w:r>
-        <w:rPr>
-          <w:lang w:val="es-ES"/>
-        </w:rPr>
-        <w:t>.</w:t>
-      </w:r>
-    </w:p>
+    </w:p>
+    <w:p>
+      <w:pPr>
+        <w:rPr>
+          <w:lang w:val="es-ES"/>
+        </w:rPr>
+      </w:pPr>
+    </w:p>
+    <w:p>
+      <w:pPr>
+        <w:rPr>
+          <w:lang w:val="es-ES"/>
+        </w:rPr>
+      </w:pPr>
+    </w:p>
+    <w:sdt>
+      <w:sdtPr>
+        <w:id w:val="1129168"/>
+        <w:docPartObj>
+          <w:docPartGallery w:val="Bibliographies"/>
+          <w:docPartUnique/>
+        </w:docPartObj>
+      </w:sdtPr>
+      <w:sdtEndPr>
+        <w:rPr>
+          <w:rFonts w:asciiTheme="minorHAnsi" w:eastAsiaTheme="minorHAnsi" w:hAnsiTheme="minorHAnsi" w:cstheme="minorBidi"/>
+          <w:b w:val="0"/>
+          <w:bCs w:val="0"/>
+          <w:color w:val="auto"/>
+          <w:sz w:val="22"/>
+          <w:szCs w:val="22"/>
+          <w:lang w:val="es-ES"/>
+        </w:rPr>
+      </w:sdtEndPr>
+      <w:sdtContent>
+        <w:p>
+          <w:pPr>
+            <w:pStyle w:val="Ttulo1"/>
+          </w:pPr>
+          <w:r>
+            <w:t>Bibliografía</w:t>
+          </w:r>
+        </w:p>
+        <w:p/>
+        <w:sdt>
+          <w:sdtPr>
+            <w:rPr>
+              <w:lang w:val="es-ES"/>
+            </w:rPr>
+            <w:id w:val="111145805"/>
+            <w:bibliography/>
+          </w:sdtPr>
+          <w:sdtContent>
+            <w:p>
+              <w:pPr>
+                <w:pStyle w:val="Bibliografa"/>
+                <w:rPr>
+                  <w:noProof/>
+                </w:rPr>
+              </w:pPr>
+              <w:r>
+                <w:rPr>
+                  <w:lang w:val="es-ES"/>
+                </w:rPr>
+                <w:fldChar w:fldCharType="begin"/>
+              </w:r>
+              <w:r>
+                <w:rPr>
+                  <w:lang w:val="es-ES"/>
+                </w:rPr>
+                <w:instrText xml:space="preserve"> BIBLIOGRAPHY </w:instrText>
+              </w:r>
+              <w:r>
+                <w:rPr>
+                  <w:lang w:val="es-ES"/>
+                </w:rPr>
+                <w:fldChar w:fldCharType="separate"/>
+              </w:r>
+              <w:r>
+                <w:rPr>
+                  <w:noProof/>
+                </w:rPr>
+                <w:t xml:space="preserve">1. </w:t>
+              </w:r>
+              <w:r>
+                <w:rPr>
+                  <w:b/>
+                  <w:bCs/>
+                  <w:noProof/>
+                </w:rPr>
+                <w:t>Wikipedia.</w:t>
+              </w:r>
+              <w:r>
+                <w:rPr>
+                  <w:noProof/>
+                </w:rPr>
+                <w:t xml:space="preserve"> Iterative and incremental development. [En línea] http://en.wikipedia.org/wiki/Iterative_development.</w:t>
+              </w:r>
+            </w:p>
+            <w:p>
+              <w:pPr>
+                <w:pStyle w:val="Bibliografa"/>
+                <w:rPr>
+                  <w:noProof/>
+                </w:rPr>
+              </w:pPr>
+              <w:r>
+                <w:rPr>
+                  <w:noProof/>
+                </w:rPr>
+                <w:t xml:space="preserve">2. </w:t>
+              </w:r>
+              <w:r>
+                <w:rPr>
+                  <w:b/>
+                  <w:bCs/>
+                  <w:noProof/>
+                </w:rPr>
+                <w:t>Sun Microsystems.</w:t>
+              </w:r>
+              <w:r>
+                <w:rPr>
+                  <w:noProof/>
+                </w:rPr>
+                <w:t xml:space="preserve"> Java™ Platform, Standard Edition 6. [En línea] http://java.sun.com/javase/6/docs/api/.</w:t>
+              </w:r>
+            </w:p>
+            <w:p>
+              <w:pPr>
+                <w:pStyle w:val="Bibliografa"/>
+                <w:rPr>
+                  <w:noProof/>
+                </w:rPr>
+              </w:pPr>
+              <w:r>
+                <w:rPr>
+                  <w:noProof/>
+                </w:rPr>
+                <w:t xml:space="preserve">3. </w:t>
+              </w:r>
+              <w:r>
+                <w:rPr>
+                  <w:b/>
+                  <w:bCs/>
+                  <w:noProof/>
+                </w:rPr>
+                <w:t>Sun Microsystem.</w:t>
+              </w:r>
+              <w:r>
+                <w:rPr>
+                  <w:noProof/>
+                </w:rPr>
+                <w:t xml:space="preserve"> Netbeans. [En línea] http://www.netbeans.org/.</w:t>
+              </w:r>
+            </w:p>
+            <w:p>
+              <w:pPr>
+                <w:pStyle w:val="Bibliografa"/>
+                <w:rPr>
+                  <w:noProof/>
+                </w:rPr>
+              </w:pPr>
+              <w:r>
+                <w:rPr>
+                  <w:noProof/>
+                </w:rPr>
+                <w:t xml:space="preserve">4. </w:t>
+              </w:r>
+              <w:r>
+                <w:rPr>
+                  <w:b/>
+                  <w:bCs/>
+                  <w:noProof/>
+                </w:rPr>
+                <w:t>Visualsvn.</w:t>
+              </w:r>
+              <w:r>
+                <w:rPr>
+                  <w:noProof/>
+                </w:rPr>
+                <w:t xml:space="preserve"> Visualsvn. [En línea] http://www.visualsvn.com/server/.</w:t>
+              </w:r>
+            </w:p>
+            <w:p>
+              <w:pPr>
+                <w:pStyle w:val="Bibliografa"/>
+                <w:rPr>
+                  <w:noProof/>
+                </w:rPr>
+              </w:pPr>
+              <w:r>
+                <w:rPr>
+                  <w:noProof/>
+                </w:rPr>
+                <w:t xml:space="preserve">5. </w:t>
+              </w:r>
+              <w:r>
+                <w:rPr>
+                  <w:b/>
+                  <w:bCs/>
+                  <w:noProof/>
+                </w:rPr>
+                <w:t>TortoiseSVN.</w:t>
+              </w:r>
+              <w:r>
+                <w:rPr>
+                  <w:noProof/>
+                </w:rPr>
+                <w:t xml:space="preserve"> TortoiseSVN The coolest Interface to (Sub)Version Control. [En línea] http://tortoisesvn.net/.</w:t>
+              </w:r>
+            </w:p>
+            <w:p>
+              <w:pPr>
+                <w:pStyle w:val="Bibliografa"/>
+                <w:rPr>
+                  <w:noProof/>
+                </w:rPr>
+              </w:pPr>
+              <w:r>
+                <w:rPr>
+                  <w:noProof/>
+                </w:rPr>
+                <w:t xml:space="preserve">6. </w:t>
+              </w:r>
+              <w:r>
+                <w:rPr>
+                  <w:b/>
+                  <w:bCs/>
+                  <w:noProof/>
+                </w:rPr>
+                <w:t>Sparx Systems.</w:t>
+              </w:r>
+              <w:r>
+                <w:rPr>
+                  <w:noProof/>
+                </w:rPr>
+                <w:t xml:space="preserve"> Enterprise Architect - UML for Business, Software and Systems. [En línea] http://www.sparxsystems.com.au/.</w:t>
+              </w:r>
+            </w:p>
+            <w:p>
+              <w:pPr>
+                <w:pStyle w:val="Bibliografa"/>
+                <w:rPr>
+                  <w:noProof/>
+                </w:rPr>
+              </w:pPr>
+              <w:r>
+                <w:rPr>
+                  <w:noProof/>
+                </w:rPr>
+                <w:t xml:space="preserve">7. </w:t>
+              </w:r>
+              <w:r>
+                <w:rPr>
+                  <w:b/>
+                  <w:bCs/>
+                  <w:noProof/>
+                </w:rPr>
+                <w:t>Sun Microsystems.</w:t>
+              </w:r>
+              <w:r>
+                <w:rPr>
+                  <w:noProof/>
+                </w:rPr>
+                <w:t xml:space="preserve"> MySQL - The world's most popular open source database. [En línea] http://www.mysql.com/.</w:t>
+              </w:r>
+            </w:p>
+            <w:p>
+              <w:pPr>
+                <w:pStyle w:val="Bibliografa"/>
+                <w:rPr>
+                  <w:noProof/>
+                </w:rPr>
+              </w:pPr>
+              <w:r>
+                <w:rPr>
+                  <w:noProof/>
+                </w:rPr>
+                <w:t xml:space="preserve">8. </w:t>
+              </w:r>
+              <w:r>
+                <w:rPr>
+                  <w:b/>
+                  <w:bCs/>
+                  <w:noProof/>
+                </w:rPr>
+                <w:t>SQLite.</w:t>
+              </w:r>
+              <w:r>
+                <w:rPr>
+                  <w:noProof/>
+                </w:rPr>
+                <w:t xml:space="preserve"> SQLite - Small. Fast. Reliable. [En línea] http://www.sqlite.org/.</w:t>
+              </w:r>
+            </w:p>
+            <w:p>
+              <w:pPr>
+                <w:pStyle w:val="Bibliografa"/>
+                <w:rPr>
+                  <w:noProof/>
+                </w:rPr>
+              </w:pPr>
+              <w:r>
+                <w:rPr>
+                  <w:noProof/>
+                </w:rPr>
+                <w:t xml:space="preserve">9. </w:t>
+              </w:r>
+              <w:r>
+                <w:rPr>
+                  <w:b/>
+                  <w:bCs/>
+                  <w:noProof/>
+                </w:rPr>
+                <w:t>SQLiteJDBC.</w:t>
+              </w:r>
+              <w:r>
+                <w:rPr>
+                  <w:noProof/>
+                </w:rPr>
+                <w:t xml:space="preserve"> SQLiteJDBC. [En línea] www.zentus.com/sqlitejdbc/.</w:t>
+              </w:r>
+            </w:p>
+            <w:p>
+              <w:pPr>
+                <w:pStyle w:val="Bibliografa"/>
+                <w:rPr>
+                  <w:noProof/>
+                </w:rPr>
+              </w:pPr>
+              <w:r>
+                <w:rPr>
+                  <w:noProof/>
+                </w:rPr>
+                <w:t xml:space="preserve">10. </w:t>
+              </w:r>
+              <w:r>
+                <w:rPr>
+                  <w:b/>
+                  <w:bCs/>
+                  <w:noProof/>
+                </w:rPr>
+                <w:t>Osenxpsuite.</w:t>
+              </w:r>
+              <w:r>
+                <w:rPr>
+                  <w:noProof/>
+                </w:rPr>
+                <w:t xml:space="preserve"> SQLite2009 Pro Enterprise Manager. [En línea] http://link.osenxpsuite.net/?uid=homepage&amp;id=sqlite2009pro.zip.</w:t>
+              </w:r>
+            </w:p>
+            <w:p>
+              <w:pPr>
+                <w:pStyle w:val="Bibliografa"/>
+                <w:rPr>
+                  <w:noProof/>
+                </w:rPr>
+              </w:pPr>
+              <w:r>
+                <w:rPr>
+                  <w:noProof/>
+                </w:rPr>
+                <w:t xml:space="preserve">11. </w:t>
+              </w:r>
+              <w:r>
+                <w:rPr>
+                  <w:b/>
+                  <w:bCs/>
+                  <w:noProof/>
+                </w:rPr>
+                <w:t>Apache Software Foundation.</w:t>
+              </w:r>
+              <w:r>
+                <w:rPr>
+                  <w:noProof/>
+                </w:rPr>
+                <w:t xml:space="preserve"> Logging Services. [En línea] 1999-2007. http://logging.apache.org/log4j/1.2/index.html.</w:t>
+              </w:r>
+            </w:p>
+            <w:p>
+              <w:pPr>
+                <w:pStyle w:val="Bibliografa"/>
+                <w:rPr>
+                  <w:noProof/>
+                </w:rPr>
+              </w:pPr>
+              <w:r>
+                <w:rPr>
+                  <w:noProof/>
+                </w:rPr>
+                <w:t xml:space="preserve">12. </w:t>
+              </w:r>
+              <w:r>
+                <w:rPr>
+                  <w:b/>
+                  <w:bCs/>
+                  <w:noProof/>
+                </w:rPr>
+                <w:t>JFree.org.</w:t>
+              </w:r>
+              <w:r>
+                <w:rPr>
+                  <w:noProof/>
+                </w:rPr>
+                <w:t xml:space="preserve"> JFreeChart. [En línea] http://www.jfree.org/jfreechart/.</w:t>
+              </w:r>
+            </w:p>
+            <w:p>
+              <w:pPr>
+                <w:pStyle w:val="Bibliografa"/>
+                <w:rPr>
+                  <w:noProof/>
+                </w:rPr>
+              </w:pPr>
+              <w:r>
+                <w:rPr>
+                  <w:noProof/>
+                </w:rPr>
+                <w:t xml:space="preserve">13. </w:t>
+              </w:r>
+              <w:r>
+                <w:rPr>
+                  <w:b/>
+                  <w:bCs/>
+                  <w:noProof/>
+                </w:rPr>
+                <w:t>Dr. Bert Scalzo, Claudia Fernandez, Donald K. Burleson, Mike Ault, Kevin Kline.</w:t>
+              </w:r>
+              <w:r>
+                <w:rPr>
+                  <w:noProof/>
+                </w:rPr>
+                <w:t xml:space="preserve"> </w:t>
+              </w:r>
+              <w:r>
+                <w:rPr>
+                  <w:i/>
+                  <w:iCs/>
+                  <w:noProof/>
+                </w:rPr>
+                <w:t xml:space="preserve">Database Benchmarking: Practical Methods for Oracle &amp; SQL Server. </w:t>
+              </w:r>
+              <w:r>
+                <w:rPr>
+                  <w:noProof/>
+                </w:rPr>
+                <w:t>s.l. : Rampant TechPress, 2007. ISBN 0977671534, 9780977671533.</w:t>
+              </w:r>
+            </w:p>
+            <w:p>
+              <w:pPr>
+                <w:pStyle w:val="Bibliografa"/>
+                <w:rPr>
+                  <w:noProof/>
+                </w:rPr>
+              </w:pPr>
+              <w:r>
+                <w:rPr>
+                  <w:noProof/>
+                </w:rPr>
+                <w:t xml:space="preserve">14. </w:t>
+              </w:r>
+              <w:r>
+                <w:rPr>
+                  <w:b/>
+                  <w:bCs/>
+                  <w:noProof/>
+                </w:rPr>
+                <w:t>Darwin, Ian F.</w:t>
+              </w:r>
+              <w:r>
+                <w:rPr>
+                  <w:noProof/>
+                </w:rPr>
+                <w:t xml:space="preserve"> </w:t>
+              </w:r>
+              <w:r>
+                <w:rPr>
+                  <w:i/>
+                  <w:iCs/>
+                  <w:noProof/>
+                </w:rPr>
+                <w:t xml:space="preserve">Java cookbook. </w:t>
+              </w:r>
+              <w:r>
+                <w:rPr>
+                  <w:noProof/>
+                </w:rPr>
+                <w:t>s.l. : O'Reilly, 2001. ISBN 0596001703, 9780596001704.</w:t>
+              </w:r>
+            </w:p>
+            <w:p>
+              <w:pPr>
+                <w:rPr>
+                  <w:lang w:val="es-ES"/>
+                </w:rPr>
+              </w:pPr>
+              <w:r>
+                <w:rPr>
+                  <w:lang w:val="es-ES"/>
+                </w:rPr>
+                <w:fldChar w:fldCharType="end"/>
+              </w:r>
+            </w:p>
+          </w:sdtContent>
+        </w:sdt>
+      </w:sdtContent>
+    </w:sdt>
     <w:p>
       <w:pPr>
         <w:rPr>
@@ -1949,6 +2961,45 @@
       <w:vertAlign w:val="superscript"/>
     </w:rPr>
   </w:style>
+  <w:style w:type="paragraph" w:styleId="Textodeglobo">
+    <w:name w:val="Balloon Text"/>
+    <w:basedOn w:val="Normal"/>
+    <w:link w:val="TextodegloboCar"/>
+    <w:uiPriority w:val="99"/>
+    <w:semiHidden/>
+    <w:unhideWhenUsed/>
+    <w:rsid w:val="00C5336E"/>
+    <w:pPr>
+      <w:spacing w:after="0" w:line="240" w:lineRule="auto"/>
+    </w:pPr>
+    <w:rPr>
+      <w:rFonts w:ascii="Tahoma" w:hAnsi="Tahoma" w:cs="Tahoma"/>
+      <w:sz w:val="16"/>
+      <w:szCs w:val="16"/>
+    </w:rPr>
+  </w:style>
+  <w:style w:type="character" w:customStyle="1" w:styleId="TextodegloboCar">
+    <w:name w:val="Texto de globo Car"/>
+    <w:basedOn w:val="Fuentedeprrafopredeter"/>
+    <w:link w:val="Textodeglobo"/>
+    <w:uiPriority w:val="99"/>
+    <w:semiHidden/>
+    <w:rsid w:val="00C5336E"/>
+    <w:rPr>
+      <w:rFonts w:ascii="Tahoma" w:hAnsi="Tahoma" w:cs="Tahoma"/>
+      <w:sz w:val="16"/>
+      <w:szCs w:val="16"/>
+      <w:lang w:val="es-ES_tradnl"/>
+    </w:rPr>
+  </w:style>
+  <w:style w:type="paragraph" w:styleId="Bibliografa">
+    <w:name w:val="Bibliography"/>
+    <w:basedOn w:val="Normal"/>
+    <w:next w:val="Normal"/>
+    <w:uiPriority w:val="37"/>
+    <w:unhideWhenUsed/>
+    <w:rsid w:val="00936717"/>
+  </w:style>
 </w:styles>
 </file>
 
@@ -2235,174 +3286,227 @@
 </a:theme>
 </file>
 
-<file path=_xmlsignatures/sig1.xml><?xml version="1.0" encoding="utf-8"?>
-<Signature xmlns="http://www.w3.org/2000/09/xmldsig#" Id="idPackageSignature">
-  <SignedInfo>
-    <CanonicalizationMethod Algorithm="http://www.w3.org/TR/2001/REC-xml-c14n-20010315"/>
-    <SignatureMethod Algorithm="http://www.w3.org/2000/09/xmldsig#rsa-sha1"/>
-    <Reference URI="#idPackageObject" Type="http://www.w3.org/2000/09/xmldsig#Object">
-      <DigestMethod Algorithm="http://www.w3.org/2000/09/xmldsig#sha1"/>
-      <DigestValue>0ozyB6kRgiYeAr0tJukYc4r2Na0=</DigestValue>
-    </Reference>
-    <Reference URI="#idOfficeObject" Type="http://www.w3.org/2000/09/xmldsig#Object">
-      <DigestMethod Algorithm="http://www.w3.org/2000/09/xmldsig#sha1"/>
-      <DigestValue>Fca2JN343o0tsKeC6oKG4RT2xRg=</DigestValue>
-    </Reference>
-  </SignedInfo>
-  <SignatureValue>
-    Gfpor3szOiRKqq+2alknTEspCE426BiaNmv7u9xmPA1mC2XEp3125iAnGqSeyo89RYQjbQLe
-    KFX4YS9uAPbjjQGCte/sHdyuLtzeMeInSbuXh2lFGAr+I9PyjsFxgIhPPl8KpcSaNMCmVjNF
-    mwqnDR2M2Iy78ylAp1y4Jg30r+c=
-  </SignatureValue>
-  <KeyInfo>
-    <KeyValue>
-      <RSAKeyValue>
-        <Modulus>
-            taMmiNLGth/kBwCEZ1N3nXAAqGzMe+F8W6cizbeQcR8YsXRewIEYVBxMmeAxA4P5MzoZCri2
-            /mGxrH998oiLX+ksMkPgHMRXHkFkyQ6Kgo+jAGCbm5UaWkJ6H9aq+NKjBIl+rds6kx+gFQeb
-            2OeVT/R+FsVMdGC2OprDq7kZo3k=
-          </Modulus>
-        <Exponent>AQAB</Exponent>
-      </RSAKeyValue>
-    </KeyValue>
-    <X509Data>
-      <X509Certificate>
-          MIIFKjCCBJOgAwIBAgIEPJXqTzANBgkqhkiG9w0BAQUFADA2MQswCQYDVQQGEwJFUzENMAsG
-          A1UEChMERk5NVDEYMBYGA1UECxMPRk5NVCBDbGFzZSAyIENBMB4XDTA3MDkyNTExMDU1MloX
-          DTEwMDkyNTExMDU1MlowgYYxCzAJBgNVBAYTAkVTMQ0wCwYDVQQKEwRGTk1UMRgwFgYDVQQL
-          Ew9GTk1UIENsYXNlIDIgQ0ExEjAQBgNVBAsTCTUwMDc0MjY5NzE6MDgGA1UEAxMxTk9NQlJF
-          IEpBTUlMRU5BIERBWkEgSk9TRSBBTlRPTklPIC0gTklGIDI2MDQzNDgxWTCBnzANBgkqhkiG
-          9w0BAQEFAAOBjQAwgYkCgYEAtaMmiNLGth/kBwCEZ1N3nXAAqGzMe+F8W6cizbeQcR8YsXRe
-          wIEYVBxMmeAxA4P5MzoZCri2/mGxrH998oiLX+ksMkPgHMRXHkFkyQ6Kgo+jAGCbm5UaWkJ6
-          H9aq+NKjBIl+rds6kx+gFQeb2OeVT/R+FsVMdGC2OprDq7kZo3kCAwEAAaOCAvIwggLuMHIG
-          A1UdEQRrMGmkZzBlMRgwFgYJKwYBBAGsZgEEEwkyNjA0MzQ4MVkxEzARBgkrBgEEAaxmAQMT
-          BERBWkExFzAVBgkrBgEEAaxmAQITCEpBTUlMRU5BMRswGQYJKwYBBAGsZgEBEwxKT1NFIEFO
-          VE9OSU8wCQYDVR0TBAIwADArBgNVHRAEJDAigA8yMDA3MDkyNTExMDU1MlqBDzIwMTAwOTI1
-          MTEwNTUyWjALBgNVHQ8EBAMCBaAwEQYJYIZIAYb4QgEBBAQDAgWgMB0GA1UdDgQWBBS1HnNT
-          at7uR8tnCYEF/WkfOp2QBjAfBgNVHSMEGDAWgBRAmnZEl3QHxKwUyx6NTzpFfDDXYTCCATEG
-          A1UdIASCASgwggEkMIIBIAYJKwYBBAGsZgMFMIIBETA0BggrBgEFBQcCARYoaHR0cDovL3d3
-          dy5jZXJ0LmZubXQuZXMvY29udmVuaW8vZHBjLnBkZjCB2AYIKwYBBQUHAgIwgcsagchDZXJ0
-          aWZpY2FkbyBSZWNvbm9jaWRvIGV4cGVkaWRvIHNlZ/puIGxlZ2lzbGFjafNuIHZpZ2VudGUu
-          VXNvIGxpbWl0YWRvIGEgbGEgQ29tdW5pZGFkIEVsZWN0cvNuaWNhIHBvciB2YWxvciBt4Xhp
-          bW8gZGUgMTAwIGUgc2Fsdm8gZXhjZXBjaW9uZXMgZW4gRFBDLkNvbnRhY3RvIEZOTVQ6Qy9K
-          b3JnZSBKdWFuIDEwNi0yODAwOS1NYWRyaWQtRXNwYfFhLjAdBgkrBgEEAaxmASEEEBYOUEVS
-          U09OQSBGSVNJQ0EwLwYIKwYBBQUHAQMEIzAhMAgGBgQAjkYBATAVBgYEAI5GAQIwCxMDRVVS
-          AgFkAgEAMFsGA1UdHwRUMFIwUKBOoEykSjBIMQswCQYDVQQGEwJFUzENMAsGA1UEChMERk5N
-          VDEYMBYGA1UECxMPRk5NVCBDbGFzZSAyIENBMRAwDgYDVQQDEwdDUkwzNzE5MA0GCSqGSIb3
-          DQEBBQUAA4GBAISHY2fldLpGU92RqNnxnzUnCuokql3QQ1bkBrDSDCHtXF5KSaxJKt6X4yPl
-          T0tsOqv6CA2fbvujXfexezOWMjAQDBqhUyNAQBKeZEGPdyj3UXZyFqmwN0jliHaefANeNnKP
-          FWiGWto3zNNSP6hO7IghF8G+UV+tiT9hLjd3XebS
-        </X509Certificate>
-    </X509Data>
-  </KeyInfo>
-  <Object xmlns:mdssi="http://schemas.openxmlformats.org/package/2006/digital-signature" Id="idPackageObject">
-    <Manifest>
-      <Reference URI="/_rels/.rels?ContentType=application/vnd.openxmlformats-package.relationships+xml">
-        <Transforms>
-          <Transform Algorithm="http://schemas.openxmlformats.org/package/2006/RelationshipTransform">
-            <mdssi:RelationshipReference SourceId="rId1"/>
-          </Transform>
-          <Transform Algorithm="http://www.w3.org/TR/2001/REC-xml-c14n-20010315"/>
-        </Transforms>
-        <DigestMethod Algorithm="http://www.w3.org/2000/09/xmldsig#sha1"/>
-        <DigestValue>1vWU/YTF/7t6ZjnE44gAFTbZvvA=</DigestValue>
-      </Reference>
-      <Reference URI="/word/_rels/document.xml.rels?ContentType=application/vnd.openxmlformats-package.relationships+xml">
-        <Transforms>
-          <Transform Algorithm="http://schemas.openxmlformats.org/package/2006/RelationshipTransform">
-            <mdssi:RelationshipReference SourceId="rId8"/>
-            <mdssi:RelationshipReference SourceId="rId3"/>
-            <mdssi:RelationshipReference SourceId="rId7"/>
-            <mdssi:RelationshipReference SourceId="rId2"/>
-            <mdssi:RelationshipReference SourceId="rId6"/>
-            <mdssi:RelationshipReference SourceId="rId5"/>
-            <mdssi:RelationshipReference SourceId="rId4"/>
-            <mdssi:RelationshipReference SourceId="rId9"/>
-          </Transform>
-          <Transform Algorithm="http://www.w3.org/TR/2001/REC-xml-c14n-20010315"/>
-        </Transforms>
-        <DigestMethod Algorithm="http://www.w3.org/2000/09/xmldsig#sha1"/>
-        <DigestValue>aQ5M6lO9N2QKzC3OKqDGXEGKhCw=</DigestValue>
-      </Reference>
-      <Reference URI="/word/document.xml?ContentType=application/vnd.openxmlformats-officedocument.wordprocessingml.document.main+xml">
-        <DigestMethod Algorithm="http://www.w3.org/2000/09/xmldsig#sha1"/>
-        <DigestValue>+YKzSWzqQ7tzHoDJohmbMDkb4rQ=</DigestValue>
-      </Reference>
-      <Reference URI="/word/endnotes.xml?ContentType=application/vnd.openxmlformats-officedocument.wordprocessingml.endnotes+xml">
-        <DigestMethod Algorithm="http://www.w3.org/2000/09/xmldsig#sha1"/>
-        <DigestValue>GJYwW8e/O1KTa/yMpL1CHUA4f04=</DigestValue>
-      </Reference>
-      <Reference URI="/word/fontTable.xml?ContentType=application/vnd.openxmlformats-officedocument.wordprocessingml.fontTable+xml">
-        <DigestMethod Algorithm="http://www.w3.org/2000/09/xmldsig#sha1"/>
-        <DigestValue>UpmmX7II9/ppr7zr4lE+X8Yv9gs=</DigestValue>
-      </Reference>
-      <Reference URI="/word/footnotes.xml?ContentType=application/vnd.openxmlformats-officedocument.wordprocessingml.footnotes+xml">
-        <DigestMethod Algorithm="http://www.w3.org/2000/09/xmldsig#sha1"/>
-        <DigestValue>xDDjXkNxcpYpS4v/U90rD35P4WQ=</DigestValue>
-      </Reference>
-      <Reference URI="/word/numbering.xml?ContentType=application/vnd.openxmlformats-officedocument.wordprocessingml.numbering+xml">
-        <DigestMethod Algorithm="http://www.w3.org/2000/09/xmldsig#sha1"/>
-        <DigestValue>NQhu9KP3zV4ymJ7qSJodfeP2sjg=</DigestValue>
-      </Reference>
-      <Reference URI="/word/settings.xml?ContentType=application/vnd.openxmlformats-officedocument.wordprocessingml.settings+xml">
-        <DigestMethod Algorithm="http://www.w3.org/2000/09/xmldsig#sha1"/>
-        <DigestValue>NFo80jylDHUgU27B1eVJ8Aqut70=</DigestValue>
-      </Reference>
-      <Reference URI="/word/styles.xml?ContentType=application/vnd.openxmlformats-officedocument.wordprocessingml.styles+xml">
-        <DigestMethod Algorithm="http://www.w3.org/2000/09/xmldsig#sha1"/>
-        <DigestValue>nnh9WCYA3qXMLo380x6yMyT/Lbk=</DigestValue>
-      </Reference>
-      <Reference URI="/word/theme/theme1.xml?ContentType=application/vnd.openxmlformats-officedocument.theme+xml">
-        <DigestMethod Algorithm="http://www.w3.org/2000/09/xmldsig#sha1"/>
-        <DigestValue>BW/8iisgDDn++IR5fan/sLCrHac=</DigestValue>
-      </Reference>
-      <Reference URI="/word/webSettings.xml?ContentType=application/vnd.openxmlformats-officedocument.wordprocessingml.webSettings+xml">
-        <DigestMethod Algorithm="http://www.w3.org/2000/09/xmldsig#sha1"/>
-        <DigestValue>c+z2/HTrmxSJxB9vQ7QXxQ7MRDw=</DigestValue>
-      </Reference>
-    </Manifest>
-    <SignatureProperties>
-      <SignatureProperty Id="idSignatureTime" Target="#idPackageSignature">
-        <mdssi:SignatureTime>
-          <mdssi:Format>YYYY-MM-DDThh:mm:ssTZD</mdssi:Format>
-          <mdssi:Value>2009-06-06T22:14:21Z</mdssi:Value>
-        </mdssi:SignatureTime>
-      </SignatureProperty>
-    </SignatureProperties>
-  </Object>
-  <Object Id="idOfficeObject">
-    <SignatureProperties>
-      <SignatureProperty Id="idOfficeV1Details" Target="#idPackageSignature">
-        <SignatureInfoV1 xmlns="http://schemas.microsoft.com/office/2006/digsig">
-          <SetupID/>
-          <SignatureText/>
-          <SignatureImage/>
-          <SignatureComments>Creador</SignatureComments>
-          <WindowsVersion>6.0</WindowsVersion>
-          <OfficeVersion>12.0</OfficeVersion>
-          <ApplicationVersion>12.0</ApplicationVersion>
-          <Monitors>1</Monitors>
-          <HorizontalResolution>1280</HorizontalResolution>
-          <VerticalResolution>800</VerticalResolution>
-          <ColorDepth>32</ColorDepth>
-          <SignatureProviderId>{00000000-0000-0000-0000-000000000000}</SignatureProviderId>
-          <SignatureProviderUrl/>
-          <SignatureProviderDetails>9</SignatureProviderDetails>
-          <ManifestHashAlgorithm>http://www.w3.org/2000/09/xmldsig#sha1</ManifestHashAlgorithm>
-          <SignatureType>1</SignatureType>
-        </SignatureInfoV1>
-      </SignatureProperty>
-    </SignatureProperties>
-  </Object>
-</Signature>
-</file>
-
 <file path=customXml/item1.xml><?xml version="1.0" encoding="utf-8"?>
-<b:Sources xmlns:b="http://schemas.openxmlformats.org/officeDocument/2006/bibliography" xmlns="http://schemas.openxmlformats.org/officeDocument/2006/bibliography" SelectedStyle="\APA.XSL" StyleName="APA"/>
+<b:Sources xmlns:b="http://schemas.openxmlformats.org/officeDocument/2006/bibliography" xmlns="http://schemas.openxmlformats.org/officeDocument/2006/bibliography" SelectedStyle="\ISO690Nmerical.XSL" StyleName="ISO 690 - Numerical Reference">
+  <b:Source>
+    <b:Tag>Sun</b:Tag>
+    <b:SourceType>DocumentFromInternetSite</b:SourceType>
+    <b:Guid>{88DBF421-2387-42CD-8F8C-68322D0BF549}</b:Guid>
+    <b:LCID>0</b:LCID>
+    <b:Author>
+      <b:Author>
+        <b:Corporate>Sun Microsystem</b:Corporate>
+      </b:Author>
+    </b:Author>
+    <b:Title>Netbeans</b:Title>
+    <b:URL>http://www.netbeans.org/</b:URL>
+    <b:RefOrder>3</b:RefOrder>
+  </b:Source>
+  <b:Source>
+    <b:Tag>Tor</b:Tag>
+    <b:SourceType>InternetSite</b:SourceType>
+    <b:Guid>{50CDDFF7-15DD-4168-8221-FC8BEA6FD53E}</b:Guid>
+    <b:LCID>0</b:LCID>
+    <b:Author>
+      <b:Author>
+        <b:Corporate>TortoiseSVN</b:Corporate>
+      </b:Author>
+    </b:Author>
+    <b:Title>TortoiseSVN The coolest Interface to (Sub)Version Control</b:Title>
+    <b:URL>http://tortoisesvn.net/</b:URL>
+    <b:RefOrder>5</b:RefOrder>
+  </b:Source>
+  <b:Source>
+    <b:Tag>Vis</b:Tag>
+    <b:SourceType>InternetSite</b:SourceType>
+    <b:Guid>{95B3AFA3-9AA5-4E88-816B-05CE53CAD2E5}</b:Guid>
+    <b:LCID>0</b:LCID>
+    <b:Author>
+      <b:Author>
+        <b:Corporate>Visualsvn</b:Corporate>
+      </b:Author>
+    </b:Author>
+    <b:Title>Visualsvn</b:Title>
+    <b:URL>http://www.visualsvn.com/server/</b:URL>
+    <b:RefOrder>4</b:RefOrder>
+  </b:Source>
+  <b:Source>
+    <b:Tag>htt</b:Tag>
+    <b:SourceType>DocumentFromInternetSite</b:SourceType>
+    <b:Guid>{B9FFD944-5525-4440-9C3E-79CAF8AA38EF}</b:Guid>
+    <b:LCID>0</b:LCID>
+    <b:Author>
+      <b:Author>
+        <b:Corporate>Wikipedia</b:Corporate>
+      </b:Author>
+    </b:Author>
+    <b:Title>Iterative and incremental development</b:Title>
+    <b:Publisher>http://en.wikipedia.org/wiki/Iterative_development</b:Publisher>
+    <b:URL>http://en.wikipedia.org/wiki/Iterative_development</b:URL>
+    <b:RefOrder>1</b:RefOrder>
+  </b:Source>
+  <b:Source>
+    <b:Tag>Sun1</b:Tag>
+    <b:SourceType>InternetSite</b:SourceType>
+    <b:Guid>{4597815B-8407-4756-BA72-D80D0A948F74}</b:Guid>
+    <b:LCID>0</b:LCID>
+    <b:Author>
+      <b:Author>
+        <b:Corporate>Sun Microsystems</b:Corporate>
+      </b:Author>
+    </b:Author>
+    <b:Title>MySQL - The world's most popular open source database</b:Title>
+    <b:URL>http://www.mysql.com/</b:URL>
+    <b:RefOrder>7</b:RefOrder>
+  </b:Source>
+  <b:Source>
+    <b:Tag>2</b:Tag>
+    <b:SourceType>DocumentFromInternetSite</b:SourceType>
+    <b:Guid>{78D7120C-AA2A-4113-AF96-C994E010310E}</b:Guid>
+    <b:LCID>0</b:LCID>
+    <b:Author>
+      <b:Author>
+        <b:Corporate>Sun Microsystems</b:Corporate>
+      </b:Author>
+    </b:Author>
+    <b:Title>Java™ Platform, Standard Edition 6</b:Title>
+    <b:URL>http://java.sun.com/javase/6/docs/api/</b:URL>
+    <b:RefOrder>2</b:RefOrder>
+  </b:Source>
+  <b:Source>
+    <b:Tag>spa</b:Tag>
+    <b:SourceType>InternetSite</b:SourceType>
+    <b:Guid>{2F9527A4-F9BC-46FD-A9E7-B11EDD1ED981}</b:Guid>
+    <b:LCID>0</b:LCID>
+    <b:Author>
+      <b:Author>
+        <b:Corporate>Sparx Systems</b:Corporate>
+      </b:Author>
+    </b:Author>
+    <b:Title>Enterprise Architect - UML for Business, Software and Systems</b:Title>
+    <b:URL>http://www.sparxsystems.com.au/</b:URL>
+    <b:RefOrder>6</b:RefOrder>
+  </b:Source>
+  <b:Source>
+    <b:Tag>SQL</b:Tag>
+    <b:SourceType>InternetSite</b:SourceType>
+    <b:Guid>{816211C7-48B9-4D72-A76E-52D217660188}</b:Guid>
+    <b:LCID>0</b:LCID>
+    <b:Author>
+      <b:Author>
+        <b:Corporate>SQLite</b:Corporate>
+      </b:Author>
+    </b:Author>
+    <b:Title>SQLite - Small. Fast. Reliable.</b:Title>
+    <b:URL>http://www.sqlite.org/</b:URL>
+    <b:RefOrder>8</b:RefOrder>
+  </b:Source>
+  <b:Source>
+    <b:Tag>SQL1</b:Tag>
+    <b:SourceType>InternetSite</b:SourceType>
+    <b:Guid>{569B2655-ECB9-41DA-896B-9DA3EB8A6793}</b:Guid>
+    <b:LCID>0</b:LCID>
+    <b:Author>
+      <b:Author>
+        <b:Corporate>SQLiteJDBC</b:Corporate>
+      </b:Author>
+    </b:Author>
+    <b:Title>SQLiteJDBC</b:Title>
+    <b:URL> www.zentus.com/sqlitejdbc/</b:URL>
+    <b:RefOrder>9</b:RefOrder>
+  </b:Source>
+  <b:Source>
+    <b:Tag>Ose</b:Tag>
+    <b:SourceType>InternetSite</b:SourceType>
+    <b:Guid>{AD97BAC4-6633-43E0-A1B8-3F526A3DB881}</b:Guid>
+    <b:LCID>0</b:LCID>
+    <b:Author>
+      <b:Author>
+        <b:Corporate>Osenxpsuite</b:Corporate>
+      </b:Author>
+    </b:Author>
+    <b:Title>SQLite2009 Pro Enterprise Manager</b:Title>
+    <b:URL>http://link.osenxpsuite.net/?uid=homepage&amp;id=sqlite2009pro.zip</b:URL>
+    <b:RefOrder>10</b:RefOrder>
+  </b:Source>
+  <b:Source>
+    <b:Tag>Apa07</b:Tag>
+    <b:SourceType>InternetSite</b:SourceType>
+    <b:Guid>{A8061B9A-79AC-4890-B100-F81F4838F8F4}</b:Guid>
+    <b:LCID>0</b:LCID>
+    <b:Author>
+      <b:Author>
+        <b:Corporate>Apache Software Foundation</b:Corporate>
+      </b:Author>
+    </b:Author>
+    <b:Title>Logging Services</b:Title>
+    <b:Year>1999-2007</b:Year>
+    <b:URL>http://logging.apache.org/log4j/1.2/index.html</b:URL>
+    <b:RefOrder>11</b:RefOrder>
+  </b:Source>
+  <b:Source>
+    <b:Tag>JFr</b:Tag>
+    <b:SourceType>InternetSite</b:SourceType>
+    <b:Guid>{9950E1FE-EA30-4187-A37A-C9E1F6C8780E}</b:Guid>
+    <b:LCID>0</b:LCID>
+    <b:Author>
+      <b:Author>
+        <b:Corporate>JFree.org</b:Corporate>
+      </b:Author>
+    </b:Author>
+    <b:Title>JFreeChart</b:Title>
+    <b:URL>http://www.jfree.org/jfreechart/</b:URL>
+    <b:RefOrder>12</b:RefOrder>
+  </b:Source>
+  <b:Source>
+    <b:Tag>DrB07</b:Tag>
+    <b:SourceType>Book</b:SourceType>
+    <b:Guid>{1B043A49-0BAD-4401-B50B-AD659B42CF1A}</b:Guid>
+    <b:LCID>0</b:LCID>
+    <b:Author>
+      <b:Author>
+        <b:NameList>
+          <b:Person>
+            <b:Last>Dr. Bert Scalzo</b:Last>
+            <b:First>Claudia</b:First>
+            <b:Middle>Fernandez, Donald K. Burleson, Mike Ault, Kevin Kline</b:Middle>
+          </b:Person>
+        </b:NameList>
+      </b:Author>
+    </b:Author>
+    <b:Title>Database Benchmarking: Practical Methods for Oracle &amp; SQL Server</b:Title>
+    <b:Year>2007</b:Year>
+    <b:StandardNumber>ISBN 0977671534, 9780977671533</b:StandardNumber>
+    <b:Publisher>Rampant TechPress</b:Publisher>
+    <b:RefOrder>13</b:RefOrder>
+  </b:Source>
+  <b:Source>
+    <b:Tag>Ian01</b:Tag>
+    <b:SourceType>Book</b:SourceType>
+    <b:Guid>{FD5FC24D-76A5-4EE7-998A-4D3F897E8EEA}</b:Guid>
+    <b:LCID>0</b:LCID>
+    <b:Author>
+      <b:Author>
+        <b:NameList>
+          <b:Person>
+            <b:Last>Darwin</b:Last>
+            <b:First>Ian</b:First>
+            <b:Middle>F.</b:Middle>
+          </b:Person>
+        </b:NameList>
+      </b:Author>
+    </b:Author>
+    <b:Title>Java cookbook</b:Title>
+    <b:Year>2001</b:Year>
+    <b:Publisher>O'Reilly</b:Publisher>
+    <b:StandardNumber>ISBN 0596001703, 9780596001704</b:StandardNumber>
+    <b:RefOrder>14</b:RefOrder>
+  </b:Source>
+</b:Sources>
 </file>
 
 <file path=customXml/itemProps1.xml><?xml version="1.0" encoding="utf-8"?>
-<ds:datastoreItem xmlns:ds="http://schemas.openxmlformats.org/officeDocument/2006/customXml" ds:itemID="{B9FBAF82-7758-4B9F-BE39-341D6E8DBAE8}">
+<ds:datastoreItem xmlns:ds="http://schemas.openxmlformats.org/officeDocument/2006/customXml" ds:itemID="{78EA37D2-21C2-4E43-963D-166BB5A96091}">
   <ds:schemaRefs>
     <ds:schemaRef ds:uri="http://schemas.openxmlformats.org/officeDocument/2006/bibliography"/>
   </ds:schemaRefs>

</xml_diff>

<commit_message>
tras la reunion con Cesar
git-svn-id: https://pfc-jose.googlecode.com/svn/trunk@26 c2c3169c-52ad-11de-9eea-55519c9c5eb7
</commit_message>
<xml_diff>
--- a/1 - analisis de requisitos/Anteproyecto/Anteproyecto.docx
+++ b/1 - analisis de requisitos/Anteproyecto/Anteproyecto.docx
@@ -391,10 +391,19 @@
         <w:t xml:space="preserve">Para el desarrollo del proyecto se empleará el paradigma de programación orientado a objetos y el </w:t>
       </w:r>
       <w:r>
-        <w:t>Lenguaje Unificado de Modelado (UML,  Unified Modeling Language) </w:t>
-      </w:r>
-      <w:r>
-        <w:t xml:space="preserve"> para modelar el software. </w:t>
+        <w:t>Lenguaje Unificado de Modelado modelar el software, UML</w:t>
+      </w:r>
+      <w:r>
+        <w:t xml:space="preserve"> </w:t>
+      </w:r>
+      <w:r>
+        <w:t xml:space="preserve">iniciales que corresponden al acrónimo inglés </w:t>
+      </w:r>
+      <w:r>
+        <w:t>Unified Modeling Language</w:t>
+      </w:r>
+      <w:r>
+        <w:t>.</w:t>
       </w:r>
     </w:p>
     <w:p>
@@ -3845,7 +3854,7 @@
 </file>
 
 <file path=customXml/itemProps1.xml><?xml version="1.0" encoding="utf-8"?>
-<ds:datastoreItem xmlns:ds="http://schemas.openxmlformats.org/officeDocument/2006/customXml" ds:itemID="{F76AD609-18EC-4F78-AA65-5AEF5E9C3285}">
+<ds:datastoreItem xmlns:ds="http://schemas.openxmlformats.org/officeDocument/2006/customXml" ds:itemID="{8D33BEF5-637C-47F5-BD2E-660BF72971B0}">
   <ds:schemaRefs>
     <ds:schemaRef ds:uri="http://schemas.openxmlformats.org/officeDocument/2006/bibliography"/>
   </ds:schemaRefs>

</xml_diff>